<commit_message>
update after review 2
</commit_message>
<xml_diff>
--- a/ScienceLeter_Russian.docx
+++ b/ScienceLeter_Russian.docx
@@ -1456,198 +1456,10 @@
           <w:noProof/>
           <w:sz w:val="24"/>
           <w:szCs w:val="24"/>
-          <w:lang w:val="ru-RU"/>
-        </w:rPr>
-        <w:t>Результаты</w:t>
-      </w:r>
-      <w:r>
-        <w:rPr>
-          <w:rFonts w:ascii="Times New Roman" w:hAnsi="Times New Roman" w:cs="Times New Roman"/>
-          <w:noProof/>
-          <w:sz w:val="24"/>
-          <w:szCs w:val="24"/>
-          <w:lang w:val="ru-RU"/>
-        </w:rPr>
-        <w:t>,</w:t>
-      </w:r>
-      <w:r>
-        <w:rPr>
-          <w:rFonts w:ascii="Times New Roman" w:hAnsi="Times New Roman" w:cs="Times New Roman"/>
-          <w:noProof/>
-          <w:sz w:val="24"/>
-          <w:szCs w:val="24"/>
-          <w:lang w:val="ru-RU"/>
-        </w:rPr>
-        <w:t xml:space="preserve"> полученные с помощью численных методов подтверждают наличие разности давлений, вызывающие эффекты притяжения и отталкивания в флюидной среде двух и более вращающихся цилиндров. </w:t>
-      </w:r>
-      <w:r>
-        <w:rPr>
-          <w:rFonts w:ascii="Times New Roman" w:hAnsi="Times New Roman" w:cs="Times New Roman"/>
-          <w:noProof/>
-          <w:sz w:val="24"/>
-          <w:szCs w:val="24"/>
-          <w:lang w:val="ru-RU"/>
-        </w:rPr>
-        <w:t xml:space="preserve">Определена </w:t>
-      </w:r>
-      <w:r>
-        <w:rPr>
-          <w:rFonts w:ascii="Times New Roman" w:hAnsi="Times New Roman" w:cs="Times New Roman"/>
-          <w:noProof/>
-          <w:sz w:val="24"/>
-          <w:szCs w:val="24"/>
-          <w:lang w:val="ru-RU"/>
-        </w:rPr>
-        <w:t xml:space="preserve">прямая пропорциональная </w:t>
-      </w:r>
-      <w:r>
-        <w:rPr>
-          <w:rFonts w:ascii="Times New Roman" w:hAnsi="Times New Roman" w:cs="Times New Roman"/>
-          <w:noProof/>
-          <w:sz w:val="24"/>
-          <w:szCs w:val="24"/>
-          <w:lang w:val="ru-RU"/>
-        </w:rPr>
-        <w:t xml:space="preserve">зависимость </w:t>
-      </w:r>
-      <w:r>
-        <w:rPr>
-          <w:rFonts w:ascii="Times New Roman" w:hAnsi="Times New Roman" w:cs="Times New Roman"/>
-          <w:noProof/>
-          <w:sz w:val="24"/>
-          <w:szCs w:val="24"/>
-          <w:lang w:val="ru-RU"/>
-        </w:rPr>
-        <w:t>силы взаимодействия от плотности среды</w:t>
-      </w:r>
-      <w:r>
-        <w:rPr>
-          <w:rFonts w:ascii="Cambria Math" w:hAnsi="Cambria Math" w:cs="Times New Roman"/>
-          <w:i/>
-          <w:sz w:val="24"/>
-          <w:szCs w:val="24"/>
-          <w:lang w:val="ru-RU"/>
-        </w:rPr>
-        <w:t xml:space="preserve"> </w:t>
-      </w:r>
-      <m:oMath>
-        <m:r>
-          <w:rPr>
-            <w:rFonts w:ascii="Cambria Math" w:hAnsi="Cambria Math" w:cs="Times New Roman"/>
-            <w:sz w:val="24"/>
-            <w:szCs w:val="24"/>
-          </w:rPr>
-          <m:t>ρ</m:t>
-        </m:r>
-      </m:oMath>
-      <w:r>
-        <w:rPr>
-          <w:rFonts w:ascii="Times New Roman" w:hAnsi="Times New Roman" w:cs="Times New Roman"/>
-          <w:noProof/>
-          <w:sz w:val="24"/>
-          <w:szCs w:val="24"/>
-          <w:lang w:val="ru-RU"/>
-        </w:rPr>
-        <w:t>, от скорости вращения цилиндров</w:t>
-      </w:r>
-      <w:r>
-        <w:rPr>
-          <w:rFonts w:ascii="Cambria Math" w:hAnsi="Cambria Math" w:cs="Times New Roman"/>
-          <w:sz w:val="28"/>
-          <w:szCs w:val="28"/>
-          <w:lang w:val="ru-RU"/>
-        </w:rPr>
-        <w:t xml:space="preserve"> </w:t>
-      </w:r>
-      <m:oMath>
-        <m:r>
-          <m:rPr>
-            <m:sty m:val="p"/>
-          </m:rPr>
-          <w:rPr>
-            <w:rFonts w:ascii="Cambria Math" w:hAnsi="Cambria Math" w:cs="Times New Roman"/>
-            <w:sz w:val="28"/>
-            <w:szCs w:val="28"/>
-          </w:rPr>
-          <m:t>Ω</m:t>
-        </m:r>
-      </m:oMath>
-      <w:r>
-        <w:rPr>
-          <w:rFonts w:ascii="Times New Roman" w:hAnsi="Times New Roman" w:cs="Times New Roman"/>
-          <w:noProof/>
-          <w:sz w:val="24"/>
-          <w:szCs w:val="24"/>
-          <w:lang w:val="ru-RU"/>
-        </w:rPr>
-        <w:t xml:space="preserve"> и расстояния между цилиндрами</w:t>
-      </w:r>
-      <w:r>
-        <w:rPr>
-          <w:rFonts w:ascii="Times New Roman" w:hAnsi="Times New Roman" w:cs="Times New Roman"/>
-          <w:noProof/>
-          <w:sz w:val="24"/>
-          <w:szCs w:val="24"/>
-          <w:lang w:val="ru-RU"/>
-        </w:rPr>
-        <w:t>,</w:t>
-      </w:r>
-      <w:r>
-        <w:rPr>
-          <w:rFonts w:ascii="Times New Roman" w:hAnsi="Times New Roman" w:cs="Times New Roman"/>
-          <w:noProof/>
-          <w:sz w:val="24"/>
-          <w:szCs w:val="24"/>
-          <w:lang w:val="ru-RU"/>
-        </w:rPr>
-        <w:t xml:space="preserve"> которые напрямую влияют на разность создаваемого давления снаружи и внутри между цилиндрами. При решении технических задач бесконтактного и немагнитного взаимодействия больше подходит водная среда или среда с более высокой плотностью, что обуславливает большую силу эффектов.</w:t>
-      </w:r>
-      <w:r>
-        <w:rPr>
-          <w:rFonts w:ascii="Times New Roman" w:hAnsi="Times New Roman" w:cs="Times New Roman"/>
-          <w:noProof/>
-          <w:sz w:val="24"/>
-          <w:szCs w:val="24"/>
-          <w:lang w:val="ru-RU"/>
-        </w:rPr>
-        <w:t xml:space="preserve"> </w:t>
-      </w:r>
-      <w:r>
-        <w:rPr>
-          <w:rFonts w:ascii="Times New Roman" w:hAnsi="Times New Roman" w:cs="Times New Roman"/>
-          <w:sz w:val="24"/>
-          <w:szCs w:val="24"/>
-          <w:lang w:val="ru-RU"/>
-        </w:rPr>
-        <w:t xml:space="preserve">Наблюдаемые </w:t>
-      </w:r>
-      <w:r>
-        <w:rPr>
-          <w:rFonts w:ascii="Times New Roman" w:hAnsi="Times New Roman" w:cs="Times New Roman"/>
-          <w:sz w:val="24"/>
-          <w:szCs w:val="24"/>
-          <w:lang w:val="ru-RU"/>
-        </w:rPr>
-        <w:lastRenderedPageBreak/>
-        <w:t xml:space="preserve">эффекты </w:t>
-      </w:r>
-      <w:r>
-        <w:rPr>
-          <w:rFonts w:ascii="Times New Roman" w:hAnsi="Times New Roman" w:cs="Times New Roman"/>
-          <w:sz w:val="24"/>
-          <w:szCs w:val="24"/>
-          <w:lang w:val="ru-RU"/>
-        </w:rPr>
-        <w:t>взаимодействия</w:t>
-      </w:r>
-      <w:r>
-        <w:rPr>
-          <w:rFonts w:ascii="Times New Roman" w:hAnsi="Times New Roman" w:cs="Times New Roman"/>
-          <w:sz w:val="24"/>
-          <w:szCs w:val="24"/>
-          <w:lang w:val="ru-RU"/>
-        </w:rPr>
-        <w:t xml:space="preserve"> можно использовать для манипулирования предметами в тех случаях, когда магнитное или иное бесконтактное взаимодействие невозможно.</w:t>
+          <w:highlight w:val="yellow"/>
+          <w:lang w:val="ru-RU"/>
+        </w:rPr>
+        <w:t>Результаты исследования дают возможность детальнее понять процессы флюидного взаимодейтсвия, связывают зависимость силы взимодействия от параметров среды и цилиндров и показывают практическую возможность применения эффектов взаимодействия в флюидных средах.</w:t>
       </w:r>
     </w:p>
     <w:p>
@@ -1718,7 +1530,25 @@
           <w:szCs w:val="24"/>
           <w:lang w:val="ru-RU"/>
         </w:rPr>
-        <w:t>флюидный вихри,</w:t>
+        <w:t>флюидны</w:t>
+      </w:r>
+      <w:r>
+        <w:rPr>
+          <w:rFonts w:ascii="Times New Roman" w:hAnsi="Times New Roman" w:cs="Times New Roman"/>
+          <w:sz w:val="24"/>
+          <w:szCs w:val="24"/>
+          <w:lang w:val="ru-RU"/>
+        </w:rPr>
+        <w:t>е</w:t>
+      </w:r>
+      <w:r>
+        <w:rPr>
+          <w:rFonts w:ascii="Times New Roman" w:hAnsi="Times New Roman" w:cs="Times New Roman"/>
+          <w:sz w:val="24"/>
+          <w:szCs w:val="24"/>
+          <w:lang w:val="ru-RU"/>
+        </w:rPr>
+        <w:t xml:space="preserve"> вихри,</w:t>
       </w:r>
       <w:r>
         <w:rPr>
@@ -1746,6 +1576,25 @@
           <w:lang w:val="ru-RU"/>
         </w:rPr>
         <w:t>ов</w:t>
+      </w:r>
+      <w:r>
+        <w:rPr>
+          <w:rFonts w:ascii="Times New Roman" w:hAnsi="Times New Roman" w:cs="Times New Roman"/>
+          <w:sz w:val="24"/>
+          <w:szCs w:val="24"/>
+          <w:lang w:val="ru-RU"/>
+        </w:rPr>
+        <w:t xml:space="preserve">, </w:t>
+      </w:r>
+      <w:r>
+        <w:rPr>
+          <w:rFonts w:ascii="Times New Roman" w:hAnsi="Times New Roman" w:cs="Times New Roman"/>
+          <w:sz w:val="24"/>
+          <w:szCs w:val="24"/>
+          <w:highlight w:val="yellow"/>
+          <w:lang w:val="ru-RU"/>
+        </w:rPr>
+        <w:t>численная симуляция</w:t>
       </w:r>
     </w:p>
     <w:p>
@@ -1786,6 +1635,7 @@
           <w:szCs w:val="24"/>
           <w:lang w:val="ru-RU"/>
         </w:rPr>
+        <w:lastRenderedPageBreak/>
         <w:t>Вступление</w:t>
       </w:r>
       <w:r>
@@ -3977,7 +3827,6 @@
           <w:szCs w:val="24"/>
           <w:lang w:val="ru-RU"/>
         </w:rPr>
-        <w:lastRenderedPageBreak/>
         <w:t>Характеристики</w:t>
       </w:r>
       <w:r>
@@ -4654,6 +4503,7 @@
             <w:sz w:val="28"/>
             <w:szCs w:val="28"/>
           </w:rPr>
+          <w:lastRenderedPageBreak/>
           <m:t>Ω</m:t>
         </m:r>
       </m:oMath>
@@ -7386,17 +7236,7 @@
           <w:szCs w:val="24"/>
           <w:lang w:val="ru-RU"/>
         </w:rPr>
-        <w:t xml:space="preserve">PISO. Результаты </w:t>
-      </w:r>
-      <w:r>
-        <w:rPr>
-          <w:rFonts w:ascii="Times New Roman" w:hAnsi="Times New Roman" w:cs="Times New Roman"/>
-          <w:sz w:val="24"/>
-          <w:szCs w:val="24"/>
-          <w:lang w:val="ru-RU"/>
-        </w:rPr>
-        <w:lastRenderedPageBreak/>
-        <w:t>вычислений и графики получены после работы симуляции длительностью 40</w:t>
+        <w:t>PISO. Результаты вычислений и графики получены после работы симуляции длительностью 40</w:t>
       </w:r>
       <w:r>
         <w:rPr>
@@ -7572,6 +7412,7 @@
                 <w:szCs w:val="24"/>
                 <w:lang w:val="ru-RU"/>
               </w:rPr>
+              <w:lastRenderedPageBreak/>
               <w:t>Название</w:t>
             </w:r>
           </w:p>
@@ -11643,7 +11484,6 @@
         </w:rPr>
         <w:t>[2]</w:t>
       </w:r>
-      <w:proofErr w:type="gramStart"/>
       <w:r>
         <w:rPr>
           <w:rFonts w:ascii="Times New Roman" w:hAnsi="Times New Roman" w:cs="Times New Roman"/>
@@ -11653,7 +11493,6 @@
         </w:rPr>
         <w:t>.</w:t>
       </w:r>
-      <w:proofErr w:type="gramEnd"/>
       <w:r>
         <w:rPr>
           <w:rFonts w:ascii="Times New Roman" w:hAnsi="Times New Roman" w:cs="Times New Roman"/>
@@ -24898,7 +24737,7 @@
         </w:rPr>
         <w:lastRenderedPageBreak/>
         <w:drawing>
-          <wp:anchor distT="0" distB="0" distL="114300" distR="114300" simplePos="0" relativeHeight="251780096" behindDoc="0" locked="0" layoutInCell="1" allowOverlap="1" wp14:anchorId="2887CD12" wp14:editId="70EA5127">
+          <wp:anchor distT="0" distB="0" distL="114300" distR="114300" simplePos="0" relativeHeight="251780096" behindDoc="0" locked="0" layoutInCell="1" allowOverlap="1" wp14:anchorId="2887CD12" wp14:editId="6B9B0A21">
             <wp:simplePos x="0" y="0"/>
             <wp:positionH relativeFrom="margin">
               <wp:posOffset>774065</wp:posOffset>
@@ -25777,6 +25616,15 @@
           <w:szCs w:val="24"/>
           <w:lang w:val="ru-RU"/>
         </w:rPr>
+        <w:t xml:space="preserve"> для воды и воздуха</w:t>
+      </w:r>
+      <w:r>
+        <w:rPr>
+          <w:rFonts w:ascii="Times New Roman" w:eastAsiaTheme="minorEastAsia" w:hAnsi="Times New Roman" w:cs="Times New Roman"/>
+          <w:sz w:val="24"/>
+          <w:szCs w:val="24"/>
+          <w:lang w:val="ru-RU"/>
+        </w:rPr>
         <w:t xml:space="preserve"> в промежутке между цилиндрами</w:t>
       </w:r>
       <w:r>
@@ -27854,16 +27702,7 @@
           <w:highlight w:val="yellow"/>
           <w:lang w:val="ru-RU"/>
         </w:rPr>
-        <w:t xml:space="preserve"> и </w:t>
-      </w:r>
-      <w:r>
-        <w:rPr>
-          <w:rFonts w:ascii="Times New Roman" w:eastAsiaTheme="minorEastAsia" w:hAnsi="Times New Roman" w:cs="Times New Roman"/>
-          <w:noProof/>
-          <w:highlight w:val="yellow"/>
-          <w:lang w:val="ru-RU"/>
-        </w:rPr>
-        <w:t xml:space="preserve">  </w:t>
+        <w:t xml:space="preserve"> и   </w:t>
       </w:r>
       <m:oMath>
         <m:r>
@@ -28068,18 +27907,7 @@
           <w:highlight w:val="yellow"/>
           <w:lang w:val="ru-RU"/>
         </w:rPr>
-        <w:t xml:space="preserve"> </w:t>
-      </w:r>
-      <w:r>
-        <w:rPr>
-          <w:rFonts w:ascii="Times New Roman" w:hAnsi="Times New Roman" w:cs="Times New Roman"/>
-          <w:noProof/>
-          <w:sz w:val="24"/>
-          <w:szCs w:val="24"/>
-          <w:highlight w:val="yellow"/>
-          <w:lang w:val="ru-RU"/>
-        </w:rPr>
-        <w:t>отталкивания</w:t>
+        <w:t xml:space="preserve"> отталкивания</w:t>
       </w:r>
       <w:r>
         <w:rPr>

</xml_diff>